<commit_message>
Hole left hand sesuai kipas
cuma bolongin tangannya sesuai bentuk kipas (referensi me arm uro)
</commit_message>
<xml_diff>
--- a/nyobain ya.docx
+++ b/nyobain ya.docx
@@ -4,7 +4,12 @@
   <w:body>
     <w:p>
       <w:r>
-        <w:t>tes</w:t>
+        <w:t>Halo</w:t>
+      </w:r>
+    </w:p>
+    <w:p>
+      <w:r>
+        <w:t>Ini harusnya gimana</w:t>
       </w:r>
     </w:p>
     <w:sectPr>

</xml_diff>